<commit_message>
add peer to book; fix butler issues
</commit_message>
<xml_diff>
--- a/raw_writeups/sessions/7/butler/ butler.docx
+++ b/raw_writeups/sessions/7/butler/ butler.docx
@@ -10,61 +10,51 @@
       <w:r>
         <w:t>Publishing Replication Packages: Insights from the Federal Reserve Bank of Kansas City</w:t>
       </w:r>
+    </w:p>
+    <w:p>
+      <w:pPr>
+        <w:pStyle w:val="BodyText"/>
+      </w:pPr>
+    </w:p>
+    <w:p>
+      <w:pPr>
+        <w:pStyle w:val="Author"/>
+      </w:pPr>
+      <w:r>
+        <w:t>Courtney Butler</w:t>
+      </w:r>
+    </w:p>
+    <w:p>
+      <w:pPr>
+        <w:pStyle w:val="Abstract"/>
+      </w:pPr>
+      <w:bookmarkStart w:id="1" w:name="OLE_LINK2"/>
+      <w:r>
+        <w:t xml:space="preserve">Research institutions play a vital role in generating robust research findings. However, their role in disseminating the evidence underlying those findings – particularly for the purposes of replication – is often less clear. Many economic journals are beginning to provide guidance and infrastructure for replication packages, but this is far from standard and does not account for organizations that self-publish. Researchers seeking to share replication materials must also navigate barriers such as controls around sensitive and proprietary data. Thus, there is an open question about the degree to which research institutions can and should participate in the publication of replication packages. </w:t>
+      </w:r>
+      <w:r>
+        <w:t xml:space="preserve"> </w:t>
+      </w:r>
+      <w:r>
+        <w:t>The Federal Reserve Bank of Kansas City has chosen to focus our resources on curation in order to balance our mission-driven orientation, security considerations, and capacity limitations.</w:t>
+      </w:r>
+      <w:bookmarkEnd w:id="1"/>
+      <w:r>
+        <w:t xml:space="preserve"> The rationale and resulting procedures described below provide one possible model for involvement in the publication process, but it is based on a unique combination of factors that influence our decision-making. Each organization’s landscape and priorities will help dictate the most suitable configuration.</w:t>
+      </w:r>
+    </w:p>
+    <w:p>
+      <w:pPr>
+        <w:pStyle w:val="Heading1"/>
+      </w:pPr>
+      <w:r>
+        <w:t>Prioritizing Transparency</w:t>
+      </w:r>
       <w:r>
         <w:rPr>
           <w:rStyle w:val="FootnoteReference"/>
         </w:rPr>
         <w:footnoteReference w:id="1"/>
-      </w:r>
-    </w:p>
-    <w:p>
-      <w:pPr>
-        <w:pStyle w:val="BodyText"/>
-      </w:pPr>
-    </w:p>
-    <w:p>
-      <w:pPr>
-        <w:pStyle w:val="Author"/>
-      </w:pPr>
-      <w:r>
-        <w:t>Courtney Butler</w:t>
-      </w:r>
-    </w:p>
-    <w:p>
-      <w:pPr>
-        <w:pStyle w:val="Abstract"/>
-      </w:pPr>
-      <w:bookmarkStart w:id="1" w:name="OLE_LINK2"/>
-      <w:r>
-        <w:t xml:space="preserve">Research institutions play a vital role in generating robust research findings. However, their role in disseminating the evidence underlying those findings – particularly for the purposes of replication – is often less clear. Many economic journals are beginning to provide guidance and infrastructure for replication packages, but this is far from standard and does not account for organizations that self-publish. Researchers seeking to share replication materials must also navigate barriers such as controls around sensitive and proprietary data. Thus, there is an open question about the degree to which research institutions can and should participate in the publication of replication packages. </w:t>
-      </w:r>
-    </w:p>
-    <w:p>
-      <w:pPr>
-        <w:pStyle w:val="Abstract"/>
-      </w:pPr>
-      <w:r>
-        <w:t xml:space="preserve">The Federal Reserve Bank of Kansas City has chosen to focus our resources on curation </w:t>
-      </w:r>
-      <w:proofErr w:type="gramStart"/>
-      <w:r>
-        <w:t>in order to</w:t>
-      </w:r>
-      <w:proofErr w:type="gramEnd"/>
-      <w:r>
-        <w:t xml:space="preserve"> balance our mission-driven orientation, security considerations, and capacity limitations.</w:t>
-      </w:r>
-      <w:bookmarkEnd w:id="1"/>
-      <w:r>
-        <w:t xml:space="preserve"> The rationale and resulting procedures described below provide one possible model for involvement in the publication process, but it is based on a unique combination of factors that influence our decision-making. Each organization’s landscape and priorities will help dictate the most suitable configuration.</w:t>
-      </w:r>
-    </w:p>
-    <w:p>
-      <w:pPr>
-        <w:pStyle w:val="Heading1"/>
-      </w:pPr>
-      <w:r>
-        <w:t>Prioritizing Transparency</w:t>
       </w:r>
     </w:p>
     <w:p>

</xml_diff>